<commit_message>
updated Resume and Qike link
</commit_message>
<xml_diff>
--- a/src/assets/Resume.docx
+++ b/src/assets/Resume.docx
@@ -14,12 +14,12 @@
       <w:pPr>
         <w:pStyle w:val="BodyText"/>
         <w:tabs>
-          <w:tab w:val="right" w:pos="2705"/>
+          <w:tab w:val="right" w:pos="2250"/>
         </w:tabs>
-        <w:ind w:left="2705" w:right="2260" w:firstLine="12"/>
+        <w:ind w:left="2250" w:right="2260"/>
         <w:jc w:val="center"/>
         <w:rPr>
-          <w:color w:val="0462C1"/>
+          <w:color w:val="0070C0"/>
           <w:u w:val="single" w:color="0462C1"/>
         </w:rPr>
       </w:pPr>
@@ -51,27 +51,28 @@
         <w:r>
           <w:rPr>
             <w:rStyle w:val="Hyperlink"/>
+            <w:color w:val="0070C0"/>
           </w:rPr>
           <w:t>s_ar_m@outlook.com</w:t>
         </w:r>
       </w:hyperlink>
       <w:r>
         <w:rPr>
-          <w:color w:val="0462C1"/>
+          <w:color w:val="0070C0"/>
         </w:rPr>
         <w:t xml:space="preserve"> </w:t>
       </w:r>
       <w:hyperlink r:id="rId6">
         <w:r>
           <w:rPr>
-            <w:color w:val="0462C1"/>
+            <w:color w:val="0070C0"/>
             <w:u w:val="single" w:color="0462C1"/>
           </w:rPr>
           <w:t>linkedin.com/in/</w:t>
         </w:r>
         <w:r>
           <w:rPr>
-            <w:color w:val="0462C1"/>
+            <w:color w:val="0070C0"/>
             <w:u w:val="single" w:color="0462C1"/>
           </w:rPr>
           <w:t>sarm2001</w:t>
@@ -79,16 +80,20 @@
       </w:hyperlink>
       <w:r>
         <w:rPr>
-          <w:color w:val="0462C1"/>
+          <w:color w:val="0070C0"/>
           <w:spacing w:val="-13"/>
         </w:rPr>
         <w:t xml:space="preserve"> </w:t>
       </w:r>
       <w:r>
+        <w:rPr>
+          <w:color w:val="0070C0"/>
+        </w:rPr>
         <w:t>|</w:t>
       </w:r>
       <w:r>
         <w:rPr>
+          <w:color w:val="0070C0"/>
           <w:spacing w:val="-12"/>
         </w:rPr>
         <w:t xml:space="preserve"> </w:t>
@@ -96,43 +101,39 @@
       <w:hyperlink r:id="rId7">
         <w:r>
           <w:rPr>
-            <w:color w:val="0462C1"/>
+            <w:color w:val="0070C0"/>
             <w:u w:val="single" w:color="0462C1"/>
           </w:rPr>
           <w:t>github.com/</w:t>
         </w:r>
+        <w:proofErr w:type="spellStart"/>
         <w:r>
           <w:rPr>
-            <w:color w:val="0462C1"/>
+            <w:color w:val="0070C0"/>
             <w:u w:val="single" w:color="0462C1"/>
           </w:rPr>
           <w:t>Axaerys</w:t>
         </w:r>
+        <w:proofErr w:type="spellEnd"/>
       </w:hyperlink>
-    </w:p>
-    <w:p>
-      <w:pPr>
-        <w:pStyle w:val="BodyText"/>
-        <w:tabs>
-          <w:tab w:val="right" w:pos="2705"/>
-        </w:tabs>
-        <w:ind w:left="2705" w:right="2260" w:firstLine="12"/>
-        <w:jc w:val="center"/>
-      </w:pPr>
-      <w:r>
-        <w:rPr>
-          <w:color w:val="0462C1"/>
-          <w:u w:val="single" w:color="0462C1"/>
-        </w:rPr>
-        <w:t>portfoliowebsite.here</w:t>
-      </w:r>
     </w:p>
     <w:p>
       <w:pPr>
         <w:pStyle w:val="BodyText"/>
         <w:spacing w:before="15"/>
         <w:ind w:left="0"/>
-      </w:pPr>
+        <w:jc w:val="center"/>
+        <w:rPr>
+          <w:color w:val="0070C0"/>
+        </w:rPr>
+      </w:pPr>
+      <w:r>
+        <w:rPr>
+          <w:color w:val="0070C0"/>
+          <w:u w:val="single" w:color="0462C1"/>
+        </w:rPr>
+        <w:t>https://axaerys.github.io/PortfolioV3/</w:t>
+      </w:r>
     </w:p>
     <w:p>
       <w:pPr>
@@ -238,7 +239,7 @@
           </mc:Choice>
           <mc:Fallback>
             <w:pict>
-              <v:group w14:anchorId="6819CE09" id="Group 8" o:spid="_x0000_s1026" style="width:471.2pt;height:1.45pt;mso-position-horizontal-relative:char;mso-position-vertical-relative:line" coordsize="59842,184" o:gfxdata="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">
+              <v:group w14:anchorId="3EDC7678" id="Group 8" o:spid="_x0000_s1026" style="width:471.2pt;height:1.45pt;mso-position-horizontal-relative:char;mso-position-vertical-relative:line" coordsize="59842,184" o:gfxdata="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">
                 <v:shape id="Graphic 9" o:spid="_x0000_s1027" style="position:absolute;width:59842;height:184;visibility:visible;mso-wrap-style:square;v-text-anchor:top" coordsize="5984240,18415" o:gfxdata="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" path="m5983859,l,,,18287r5983859,l5983859,xe" fillcolor="black" stroked="f">
                   <v:path arrowok="t"/>
                 </v:shape>
@@ -515,7 +516,7 @@
           </mc:Choice>
           <mc:Fallback>
             <w:pict>
-              <v:group w14:anchorId="5ADE3CFA" id="Group 1" o:spid="_x0000_s1026" style="width:471.2pt;height:1.45pt;mso-position-horizontal-relative:char;mso-position-vertical-relative:line" coordsize="59842,184" o:gfxdata="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">
+              <v:group w14:anchorId="674E53F7" id="Group 1" o:spid="_x0000_s1026" style="width:471.2pt;height:1.45pt;mso-position-horizontal-relative:char;mso-position-vertical-relative:line" coordsize="59842,184" o:gfxdata="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">
                 <v:shape id="Graphic 2" o:spid="_x0000_s1027" style="position:absolute;width:59842;height:184;visibility:visible;mso-wrap-style:square;v-text-anchor:top" coordsize="5984240,18415" o:gfxdata="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" path="m5983859,l,,,18288r5983859,l5983859,xe" fillcolor="black" stroked="f">
                   <v:path arrowok="t"/>
                 </v:shape>
@@ -808,7 +809,23 @@
           <w:sz w:val="20"/>
           <w:szCs w:val="20"/>
         </w:rPr>
-        <w:t>Conducted thorough testing and debugging to ensure robust and error-free user interfaces for Iceberg Financial's clients.</w:t>
+        <w:t xml:space="preserve">Conducted thorough testing and debugging to ensure robust and error-free user interfaces for Iceberg </w:t>
+      </w:r>
+      <w:proofErr w:type="spellStart"/>
+      <w:r>
+        <w:rPr>
+          <w:sz w:val="20"/>
+          <w:szCs w:val="20"/>
+        </w:rPr>
+        <w:t>Financial's</w:t>
+      </w:r>
+      <w:proofErr w:type="spellEnd"/>
+      <w:r>
+        <w:rPr>
+          <w:sz w:val="20"/>
+          <w:szCs w:val="20"/>
+        </w:rPr>
+        <w:t xml:space="preserve"> clients.</w:t>
       </w:r>
     </w:p>
     <w:p>
@@ -894,7 +911,7 @@
           </mc:Choice>
           <mc:Fallback>
             <w:pict>
-              <v:shape w14:anchorId="00504C38" id="Graphic 3" o:spid="_x0000_s1026" style="position:absolute;margin-left:70.6pt;margin-top:12.25pt;width:471.2pt;height:1.45pt;z-index:-15728128;visibility:visible;mso-wrap-style:square;mso-wrap-distance-left:0;mso-wrap-distance-top:0;mso-wrap-distance-right:0;mso-wrap-distance-bottom:0;mso-position-horizontal:absolute;mso-position-horizontal-relative:page;mso-position-vertical:absolute;mso-position-vertical-relative:text;v-text-anchor:top" coordsize="5984240,18415" o:gfxdata="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" path="m5983859,l,,,18287r5983859,l5983859,xe" fillcolor="black" stroked="f">
+              <v:shape w14:anchorId="5DF33DA4" id="Graphic 3" o:spid="_x0000_s1026" style="position:absolute;margin-left:70.6pt;margin-top:12.25pt;width:471.2pt;height:1.45pt;z-index:-15728128;visibility:visible;mso-wrap-style:square;mso-wrap-distance-left:0;mso-wrap-distance-top:0;mso-wrap-distance-right:0;mso-wrap-distance-bottom:0;mso-position-horizontal:absolute;mso-position-horizontal-relative:page;mso-position-vertical:absolute;mso-position-vertical-relative:text;v-text-anchor:top" coordsize="5984240,18415" o:gfxdata="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" path="m5983859,l,,,18287r5983859,l5983859,xe" fillcolor="black" stroked="f">
                 <v:path arrowok="t"/>
                 <w10:wrap type="topAndBottom" anchorx="page"/>
               </v:shape>
@@ -923,6 +940,7 @@
           <w:sz w:val="20"/>
         </w:rPr>
       </w:pPr>
+      <w:proofErr w:type="spellStart"/>
       <w:r>
         <w:rPr>
           <w:b/>
@@ -931,6 +949,7 @@
         </w:rPr>
         <w:t>AquaSerene</w:t>
       </w:r>
+      <w:proofErr w:type="spellEnd"/>
       <w:r>
         <w:rPr>
           <w:b/>
@@ -1186,51 +1205,6 @@
           <w:szCs w:val="24"/>
         </w:rPr>
         <w:t>Created an interactive service menu with real-time availability updates, enhancing the user experience and operational efficiency.</w:t>
-      </w:r>
-    </w:p>
-    <w:p>
-      <w:pPr>
-        <w:pStyle w:val="ListParagraph"/>
-        <w:numPr>
-          <w:ilvl w:val="0"/>
-          <w:numId w:val="2"/>
-        </w:numPr>
-        <w:tabs>
-          <w:tab w:val="left" w:pos="861"/>
-        </w:tabs>
-        <w:spacing w:line="242" w:lineRule="auto"/>
-        <w:ind w:right="458"/>
-        <w:rPr>
-          <w:rFonts w:ascii="Symbol" w:hAnsi="Symbol"/>
-          <w:sz w:val="20"/>
-          <w:szCs w:val="24"/>
-          <w:highlight w:val="red"/>
-        </w:rPr>
-      </w:pPr>
-      <w:r>
-        <w:rPr>
-          <w:sz w:val="20"/>
-          <w:szCs w:val="24"/>
-          <w:highlight w:val="red"/>
-          <w:u w:val="single"/>
-        </w:rPr>
-        <w:t>Comprehensive Dashboard</w:t>
-      </w:r>
-      <w:r>
-        <w:rPr>
-          <w:sz w:val="20"/>
-          <w:szCs w:val="24"/>
-          <w:highlight w:val="red"/>
-        </w:rPr>
-        <w:t xml:space="preserve"> - Developed a comprehensive client profile system, allowing users to view and manage their bookings easily and efficiently</w:t>
-      </w:r>
-      <w:r>
-        <w:rPr>
-          <w:sz w:val="20"/>
-          <w:szCs w:val="24"/>
-          <w:highlight w:val="red"/>
-        </w:rPr>
-        <w:t>.</w:t>
       </w:r>
     </w:p>
     <w:p>
@@ -1267,6 +1241,7 @@
           <w:sz w:val="20"/>
         </w:rPr>
       </w:pPr>
+      <w:proofErr w:type="spellStart"/>
       <w:r>
         <w:rPr>
           <w:b/>
@@ -1275,6 +1250,7 @@
         </w:rPr>
         <w:t>BlockCore</w:t>
       </w:r>
+      <w:proofErr w:type="spellEnd"/>
       <w:r>
         <w:rPr>
           <w:b/>
@@ -1299,12 +1275,21 @@
         </w:rPr>
         <w:t xml:space="preserve"> </w:t>
       </w:r>
-      <w:r>
-        <w:rPr>
-          <w:sz w:val="20"/>
-          <w:szCs w:val="20"/>
-        </w:rPr>
-        <w:t>BlockChain Storage System</w:t>
+      <w:proofErr w:type="spellStart"/>
+      <w:r>
+        <w:rPr>
+          <w:sz w:val="20"/>
+          <w:szCs w:val="20"/>
+        </w:rPr>
+        <w:t>BlockChain</w:t>
+      </w:r>
+      <w:proofErr w:type="spellEnd"/>
+      <w:r>
+        <w:rPr>
+          <w:sz w:val="20"/>
+          <w:szCs w:val="20"/>
+        </w:rPr>
+        <w:t xml:space="preserve"> Storage System</w:t>
       </w:r>
       <w:r>
         <w:rPr>
@@ -1447,12 +1432,21 @@
           <w:szCs w:val="20"/>
         </w:rPr>
       </w:pPr>
-      <w:r>
-        <w:rPr>
-          <w:sz w:val="20"/>
-          <w:szCs w:val="20"/>
-        </w:rPr>
-        <w:t>Implemented responsive design techniques to ensure compatibility across various devices and screen sizes</w:t>
+      <w:bookmarkStart w:id="0" w:name="_Hlk175841547"/>
+      <w:r>
+        <w:rPr>
+          <w:sz w:val="20"/>
+          <w:szCs w:val="20"/>
+        </w:rPr>
+        <w:t xml:space="preserve">Implemented </w:t>
+      </w:r>
+      <w:bookmarkEnd w:id="0"/>
+      <w:r>
+        <w:rPr>
+          <w:sz w:val="20"/>
+          <w:szCs w:val="20"/>
+        </w:rPr>
+        <w:t>responsive design techniques to ensure compatibility across various devices and screen sizes</w:t>
       </w:r>
       <w:r>
         <w:rPr>
@@ -1465,6 +1459,11 @@
     <w:p>
       <w:pPr>
         <w:jc w:val="center"/>
+        <w:rPr>
+          <w:rStyle w:val="Hyperlink"/>
+          <w:sz w:val="20"/>
+          <w:szCs w:val="20"/>
+        </w:rPr>
       </w:pPr>
       <w:hyperlink r:id="rId9" w:history="1">
         <w:r>
@@ -1474,6 +1473,178 @@
             <w:szCs w:val="20"/>
           </w:rPr>
           <w:t>https://github.com/Axaerys/BlockCore</w:t>
+        </w:r>
+      </w:hyperlink>
+    </w:p>
+    <w:p>
+      <w:pPr>
+        <w:tabs>
+          <w:tab w:val="right" w:pos="9450"/>
+        </w:tabs>
+        <w:spacing w:line="222" w:lineRule="exact"/>
+        <w:ind w:left="144"/>
+        <w:rPr>
+          <w:sz w:val="20"/>
+        </w:rPr>
+      </w:pPr>
+      <w:proofErr w:type="spellStart"/>
+      <w:r>
+        <w:rPr>
+          <w:b/>
+          <w:spacing w:val="-2"/>
+          <w:sz w:val="20"/>
+        </w:rPr>
+        <w:t>Qike</w:t>
+      </w:r>
+      <w:proofErr w:type="spellEnd"/>
+      <w:r>
+        <w:rPr>
+          <w:b/>
+          <w:spacing w:val="14"/>
+          <w:sz w:val="20"/>
+        </w:rPr>
+        <w:t xml:space="preserve"> </w:t>
+      </w:r>
+      <w:r>
+        <w:rPr>
+          <w:spacing w:val="-2"/>
+          <w:sz w:val="20"/>
+          <w:szCs w:val="20"/>
+        </w:rPr>
+        <w:t>|</w:t>
+      </w:r>
+      <w:r>
+        <w:rPr>
+          <w:spacing w:val="8"/>
+          <w:sz w:val="20"/>
+          <w:szCs w:val="20"/>
+        </w:rPr>
+        <w:t xml:space="preserve"> </w:t>
+      </w:r>
+      <w:r>
+        <w:rPr>
+          <w:sz w:val="20"/>
+          <w:szCs w:val="20"/>
+        </w:rPr>
+        <w:t>Modern Footwear Brand (fictional)</w:t>
+      </w:r>
+      <w:r>
+        <w:rPr>
+          <w:color w:val="0462C1"/>
+          <w:sz w:val="20"/>
+        </w:rPr>
+        <w:tab/>
+      </w:r>
+      <w:r>
+        <w:rPr>
+          <w:sz w:val="20"/>
+        </w:rPr>
+        <w:t>August 2024</w:t>
+      </w:r>
+    </w:p>
+    <w:p>
+      <w:pPr>
+        <w:pStyle w:val="ListParagraph"/>
+        <w:numPr>
+          <w:ilvl w:val="0"/>
+          <w:numId w:val="2"/>
+        </w:numPr>
+        <w:tabs>
+          <w:tab w:val="left" w:pos="861"/>
+        </w:tabs>
+        <w:spacing w:line="242" w:lineRule="auto"/>
+        <w:ind w:right="458"/>
+        <w:rPr>
+          <w:sz w:val="20"/>
+          <w:szCs w:val="20"/>
+        </w:rPr>
+      </w:pPr>
+      <w:r>
+        <w:rPr>
+          <w:sz w:val="20"/>
+          <w:szCs w:val="20"/>
+        </w:rPr>
+        <w:t>Designed and developed an engaging front-end interface for a Nike-inspired fictional footwear brand, focusing on sleek, modern design principles.</w:t>
+      </w:r>
+      <w:r>
+        <w:rPr>
+          <w:sz w:val="20"/>
+          <w:szCs w:val="20"/>
+        </w:rPr>
+        <w:t xml:space="preserve"> </w:t>
+      </w:r>
+    </w:p>
+    <w:p>
+      <w:pPr>
+        <w:pStyle w:val="ListParagraph"/>
+        <w:numPr>
+          <w:ilvl w:val="0"/>
+          <w:numId w:val="2"/>
+        </w:numPr>
+        <w:tabs>
+          <w:tab w:val="left" w:pos="861"/>
+        </w:tabs>
+        <w:spacing w:line="242" w:lineRule="auto"/>
+        <w:ind w:right="458"/>
+        <w:rPr>
+          <w:sz w:val="20"/>
+          <w:szCs w:val="20"/>
+        </w:rPr>
+      </w:pPr>
+      <w:r>
+        <w:rPr>
+          <w:sz w:val="20"/>
+          <w:szCs w:val="20"/>
+        </w:rPr>
+        <w:t>Integrated dynamic product displays and animations to enhance user interaction and promote footwear features effectively.</w:t>
+      </w:r>
+    </w:p>
+    <w:p>
+      <w:pPr>
+        <w:pStyle w:val="ListParagraph"/>
+        <w:numPr>
+          <w:ilvl w:val="0"/>
+          <w:numId w:val="2"/>
+        </w:numPr>
+        <w:tabs>
+          <w:tab w:val="left" w:pos="861"/>
+        </w:tabs>
+        <w:spacing w:line="242" w:lineRule="auto"/>
+        <w:ind w:right="458"/>
+        <w:rPr>
+          <w:sz w:val="20"/>
+          <w:szCs w:val="20"/>
+        </w:rPr>
+      </w:pPr>
+      <w:r>
+        <w:rPr>
+          <w:sz w:val="20"/>
+          <w:szCs w:val="20"/>
+        </w:rPr>
+        <w:t>Implemented responsive design techniques to ensure a consistent and stylish user experience across all devices and screen sizes.</w:t>
+      </w:r>
+    </w:p>
+    <w:p>
+      <w:pPr>
+        <w:spacing w:after="240"/>
+        <w:jc w:val="center"/>
+      </w:pPr>
+      <w:hyperlink r:id="rId10" w:history="1">
+        <w:r>
+          <w:rPr>
+            <w:rStyle w:val="Hyperlink"/>
+            <w:sz w:val="20"/>
+            <w:szCs w:val="20"/>
+          </w:rPr>
+          <w:t>https://github.com/Axaerys/</w:t>
+        </w:r>
+        <w:r>
+          <w:rPr>
+            <w:rStyle w:val="Hyperlink"/>
+            <w:sz w:val="20"/>
+            <w:szCs w:val="20"/>
+          </w:rPr>
+          <w:t>Qike</w:t>
         </w:r>
       </w:hyperlink>
     </w:p>
@@ -1643,7 +1814,7 @@
           </mc:Choice>
           <mc:Fallback>
             <w:pict>
-              <v:group w14:anchorId="0CC9D7E9" id="Group 4" o:spid="_x0000_s1026" style="width:219pt;height:1.45pt;mso-position-horizontal-relative:char;mso-position-vertical-relative:line" coordsize="27813,184" o:gfxdata="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">
+              <v:group w14:anchorId="32022F7C" id="Group 4" o:spid="_x0000_s1026" style="width:219pt;height:1.45pt;mso-position-horizontal-relative:char;mso-position-vertical-relative:line" coordsize="27813,184" o:gfxdata="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">
                 <v:shape id="Graphic 5" o:spid="_x0000_s1027" style="position:absolute;width:27813;height:184;visibility:visible;mso-wrap-style:square;v-text-anchor:top" coordsize="2781300,18415" o:gfxdata="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" path="m2781300,l,,,18287r2781300,l2781300,xe" fillcolor="black" stroked="f">
                   <v:path arrowok="t"/>
                 </v:shape>
@@ -1697,8 +1868,16 @@
         <w:rPr>
           <w:sz w:val="20"/>
         </w:rPr>
-        <w:t>ReactJS, NextJS</w:t>
-      </w:r>
+        <w:t xml:space="preserve">ReactJS, </w:t>
+      </w:r>
+      <w:proofErr w:type="spellStart"/>
+      <w:r>
+        <w:rPr>
+          <w:sz w:val="20"/>
+        </w:rPr>
+        <w:t>NextJS</w:t>
+      </w:r>
+      <w:proofErr w:type="spellEnd"/>
     </w:p>
     <w:p>
       <w:pPr>
@@ -1888,7 +2067,7 @@
           </mc:Choice>
           <mc:Fallback>
             <w:pict>
-              <v:group w14:anchorId="55022661" id="Group 6" o:spid="_x0000_s1026" style="width:219.05pt;height:1.45pt;mso-position-horizontal-relative:char;mso-position-vertical-relative:line" coordsize="27819,184" o:gfxdata="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">
+              <v:group w14:anchorId="61A5FA13" id="Group 6" o:spid="_x0000_s1026" style="width:219.05pt;height:1.45pt;mso-position-horizontal-relative:char;mso-position-vertical-relative:line" coordsize="27819,184" o:gfxdata="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">
                 <v:shape id="Graphic 7" o:spid="_x0000_s1027" style="position:absolute;width:27819;height:184;visibility:visible;mso-wrap-style:square;v-text-anchor:top" coordsize="2781935,18415" o:gfxdata="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" path="m2781554,l,,,18287r2781554,l2781554,xe" fillcolor="black" stroked="f">
                   <v:path arrowok="t"/>
                 </v:shape>
@@ -2138,7 +2317,7 @@
           </mc:Choice>
           <mc:Fallback>
             <w:pict>
-              <v:shape w14:anchorId="0F04423E" id="Graphic 10" o:spid="_x0000_s1026" style="position:absolute;margin-left:70.6pt;margin-top:12.25pt;width:471.2pt;height:1.45pt;z-index:15731200;visibility:visible;mso-wrap-style:square;mso-wrap-distance-left:0;mso-wrap-distance-top:0;mso-wrap-distance-right:0;mso-wrap-distance-bottom:0;mso-position-horizontal:absolute;mso-position-horizontal-relative:page;mso-position-vertical:absolute;mso-position-vertical-relative:text;v-text-anchor:top" coordsize="5984240,18415" o:gfxdata="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" path="m5983859,l,,,18288r5983859,l5983859,xe" fillcolor="black" stroked="f">
+              <v:shape w14:anchorId="639636C0" id="Graphic 10" o:spid="_x0000_s1026" style="position:absolute;margin-left:70.6pt;margin-top:12.25pt;width:471.2pt;height:1.45pt;z-index:15731200;visibility:visible;mso-wrap-style:square;mso-wrap-distance-left:0;mso-wrap-distance-top:0;mso-wrap-distance-right:0;mso-wrap-distance-bottom:0;mso-position-horizontal:absolute;mso-position-horizontal-relative:page;mso-position-vertical:absolute;mso-position-vertical-relative:text;v-text-anchor:top" coordsize="5984240,18415" o:gfxdata="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" path="m5983859,l,,,18288r5983859,l5983859,xe" fillcolor="black" stroked="f">
                 <v:path arrowok="t"/>
                 <w10:wrap anchorx="page"/>
               </v:shape>
@@ -2948,7 +3127,6 @@
   <w:style w:type="character" w:default="1" w:styleId="DefaultParagraphFont">
     <w:name w:val="Default Paragraph Font"/>
     <w:uiPriority w:val="1"/>
-    <w:semiHidden/>
     <w:unhideWhenUsed/>
   </w:style>
   <w:style w:type="table" w:default="1" w:styleId="TableNormal">

</xml_diff>